<commit_message>
-finished report -added pseudo random number generation for extra credit
</commit_message>
<xml_diff>
--- a/ECEN5813-Project2-Warriner.docx
+++ b/ECEN5813-Project2-Warriner.docx
@@ -90,7 +90,7 @@
           <v:shape id="_x0000_i1025" type="#_x0000_t75" style="width:467.45pt;height:202.05pt" o:ole="">
             <v:imagedata r:id="rId8" o:title=""/>
           </v:shape>
-          <o:OLEObject Type="Embed" ProgID="Visio.Drawing.15" ShapeID="_x0000_i1025" DrawAspect="Content" ObjectID="_1616515713" r:id="rId9"/>
+          <o:OLEObject Type="Embed" ProgID="Visio.Drawing.15" ShapeID="_x0000_i1025" DrawAspect="Content" ObjectID="_1616522386" r:id="rId9"/>
         </w:object>
       </w:r>
     </w:p>
@@ -169,7 +169,6 @@
       <w:r>
         <w:rPr>
           <w:b/>
-          <w:i/>
         </w:rPr>
         <w:t xml:space="preserve">Figure </w:t>
       </w:r>
@@ -224,7 +223,6 @@
       <w:r>
         <w:rPr>
           <w:b/>
-          <w:i/>
         </w:rPr>
         <w:t xml:space="preserve">Figure </w:t>
       </w:r>
@@ -253,7 +251,7 @@
           <v:shape id="_x0000_i1026" type="#_x0000_t75" style="width:275.1pt;height:400.85pt" o:ole="">
             <v:imagedata r:id="rId10" o:title=""/>
           </v:shape>
-          <o:OLEObject Type="Embed" ProgID="Visio.Drawing.15" ShapeID="_x0000_i1026" DrawAspect="Content" ObjectID="_1616515714" r:id="rId11"/>
+          <o:OLEObject Type="Embed" ProgID="Visio.Drawing.15" ShapeID="_x0000_i1026" DrawAspect="Content" ObjectID="_1616522387" r:id="rId11"/>
         </w:object>
       </w:r>
     </w:p>
@@ -458,7 +456,7 @@
           <v:shape id="_x0000_i1027" type="#_x0000_t75" style="width:278.35pt;height:170.35pt" o:ole="">
             <v:imagedata r:id="rId12" o:title=""/>
           </v:shape>
-          <o:OLEObject Type="Embed" ProgID="Visio.Drawing.15" ShapeID="_x0000_i1027" DrawAspect="Content" ObjectID="_1616515715" r:id="rId13"/>
+          <o:OLEObject Type="Embed" ProgID="Visio.Drawing.15" ShapeID="_x0000_i1027" DrawAspect="Content" ObjectID="_1616522388" r:id="rId13"/>
         </w:object>
       </w:r>
     </w:p>
@@ -2947,7 +2945,7 @@
           <v:shape id="_x0000_i1028" type="#_x0000_t75" style="width:278.35pt;height:98.35pt" o:ole="">
             <v:imagedata r:id="rId14" o:title=""/>
           </v:shape>
-          <o:OLEObject Type="Embed" ProgID="Visio.Drawing.15" ShapeID="_x0000_i1028" DrawAspect="Content" ObjectID="_1616515716" r:id="rId15"/>
+          <o:OLEObject Type="Embed" ProgID="Visio.Drawing.15" ShapeID="_x0000_i1028" DrawAspect="Content" ObjectID="_1616522389" r:id="rId15"/>
         </w:object>
       </w:r>
     </w:p>
@@ -4937,7 +4935,7 @@
           <v:shape id="_x0000_i1029" type="#_x0000_t75" style="width:278.35pt;height:89.2pt" o:ole="">
             <v:imagedata r:id="rId16" o:title=""/>
           </v:shape>
-          <o:OLEObject Type="Embed" ProgID="Visio.Drawing.15" ShapeID="_x0000_i1029" DrawAspect="Content" ObjectID="_1616515717" r:id="rId17"/>
+          <o:OLEObject Type="Embed" ProgID="Visio.Drawing.15" ShapeID="_x0000_i1029" DrawAspect="Content" ObjectID="_1616522390" r:id="rId17"/>
         </w:object>
       </w:r>
     </w:p>
@@ -7329,17 +7327,36 @@
           <w:rFonts w:eastAsia="Times New Roman" w:cs="Arial"/>
           <w:color w:val="000000"/>
         </w:rPr>
-        <w:t xml:space="preserve"> – Whether or not the ring buffer implementation is thread safe depends on how it is being used.  If a single buffer is being added to in one thread and extracted from in a seco</w:t>
-      </w:r>
-      <w:r>
+        <w:t xml:space="preserve"> </w:t>
+      </w:r>
+    </w:p>
+    <w:p>
+      <w:pPr>
+        <w:numPr>
+          <w:ilvl w:val="1"/>
+          <w:numId w:val="1"/>
+        </w:numPr>
+        <w:spacing w:after="0" w:line="240" w:lineRule="auto"/>
+        <w:textAlignment w:val="baseline"/>
         <w:rPr>
           <w:rFonts w:eastAsia="Times New Roman" w:cs="Arial"/>
           <w:color w:val="000000"/>
         </w:rPr>
+      </w:pPr>
+      <w:r>
+        <w:rPr>
+          <w:rFonts w:eastAsia="Times New Roman" w:cs="Arial"/>
+          <w:color w:val="000000"/>
+        </w:rPr>
+        <w:t>Whether or not the ring buffer implementation is thread safe depends on how it is being used.  If a single buffer is being added to in one thread and extracted from in a seco</w:t>
+      </w:r>
+      <w:r>
+        <w:rPr>
+          <w:rFonts w:eastAsia="Times New Roman" w:cs="Arial"/>
+          <w:color w:val="000000"/>
+        </w:rPr>
         <w:t xml:space="preserve">nd task </w:t>
       </w:r>
-      <w:bookmarkStart w:id="2" w:name="_GoBack"/>
-      <w:bookmarkEnd w:id="2"/>
       <w:r>
         <w:rPr>
           <w:rFonts w:eastAsia="Times New Roman" w:cs="Arial"/>
@@ -7373,20 +7390,34 @@
           <w:rFonts w:eastAsia="Times New Roman" w:cs="Arial"/>
           <w:color w:val="000000"/>
         </w:rPr>
-        <w:t xml:space="preserve"> - </w:t>
+        <w:t xml:space="preserve">  </w:t>
       </w:r>
       <w:r>
         <w:rPr>
           <w:rFonts w:eastAsia="Times New Roman" w:cs="Arial"/>
           <w:color w:val="000000"/>
         </w:rPr>
-        <w:t xml:space="preserve"> </w:t>
-      </w:r>
-      <w:r>
+        <w:t>How can these issues be addressed?</w:t>
+      </w:r>
+    </w:p>
+    <w:p>
+      <w:pPr>
+        <w:numPr>
+          <w:ilvl w:val="1"/>
+          <w:numId w:val="1"/>
+        </w:numPr>
+        <w:spacing w:after="0" w:line="240" w:lineRule="auto"/>
+        <w:textAlignment w:val="baseline"/>
         <w:rPr>
           <w:rFonts w:eastAsia="Times New Roman" w:cs="Arial"/>
           <w:color w:val="000000"/>
         </w:rPr>
+      </w:pPr>
+      <w:r>
+        <w:rPr>
+          <w:rFonts w:eastAsia="Times New Roman" w:cs="Arial"/>
+          <w:color w:val="000000"/>
+        </w:rPr>
         <w:t xml:space="preserve">If interrupt code and non-interrupt code are both adding to or extracting from a single buffer then the buffer could accidentally be over or under flowed.  Let’s say non-interrupt code is in the process of adding to the buffer.  The buffer has been checked to have one more slot for data and the new data is about to be written.  Now, we get an interrupt just before the data is written.  </w:t>
       </w:r>
       <w:r>
@@ -7394,13 +7425,27 @@
           <w:rFonts w:eastAsia="Times New Roman" w:cs="Arial"/>
           <w:color w:val="000000"/>
         </w:rPr>
-        <w:t>The interrupt also wants to add a piece of data to the buffer.  Since the non-interrupt code never finished adding its data the interrupt also sees that there is one remaining free slot in the buffer.  The interrupt goes ahead and adds its data to the buffer.  Now, we return to the non-interrupt code which still thinks it’s ok go add data to the buffer.  This data will be written and overflow the buffer.  If both interrupt and non-interrupt code are extracting from the buffer the opposite issue could occur and underflow the buffer.  The initial thought to prevent this is to only allow the non-interrupt code to extract from the buffer and only allow interrupt code to insert into the buffer or vice versa.  Assuming that the</w:t>
+        <w:t>The interrupt also wants to add a piece of data to the buffer.  Since the non-interrupt code never finished adding its data the interrupt also sees that there is one remaining free slot in the buffer.  The interrupt goes ahead and adds its data to the buffer.  Now, we return to the non-inter</w:t>
       </w:r>
       <w:r>
         <w:rPr>
           <w:rFonts w:eastAsia="Times New Roman" w:cs="Arial"/>
           <w:color w:val="000000"/>
         </w:rPr>
+        <w:t>rupt code which still thinks it</w:t>
+      </w:r>
+      <w:r>
+        <w:rPr>
+          <w:rFonts w:eastAsia="Times New Roman" w:cs="Arial"/>
+          <w:color w:val="000000"/>
+        </w:rPr>
+        <w:t>s ok go add data to the buffer.  This data will be written and overflow the buffer.  If both interrupt and non-interrupt code are extracting from the buffer the opposite issue could occur and underflow the buffer.  The initial thought to prevent this is to only allow the non-interrupt code to extract from the buffer and only allow interrupt code to insert into the buffer or vice versa.  Assuming that the</w:t>
+      </w:r>
+      <w:r>
+        <w:rPr>
+          <w:rFonts w:eastAsia="Times New Roman" w:cs="Arial"/>
+          <w:color w:val="000000"/>
+        </w:rPr>
         <w:t xml:space="preserve"> buffer is extracted from in a timely manner this reduces the risk of overflow or underflow.  However, let’s say we have non-interrupt code that is about to extract from a full buffer.  We’re somewhere in the extract code but haven’t grabbed the data or updated the in/out indices yet.  Now we get an interrupt that wants to insert a new piece of data.  That is going to fail because the non-interrupt code hadn’t finished its extraction.  </w:t>
       </w:r>
       <w:r>
@@ -7408,7 +7453,7 @@
           <w:rFonts w:eastAsia="Times New Roman" w:cs="Arial"/>
           <w:color w:val="000000"/>
         </w:rPr>
-        <w:t>How can these issues be addressed?</w:t>
+        <w:t xml:space="preserve">The best way to address this issue is to treat the inserting and extracting of the ring buffer as critical code and disable interrupts before and re-enable interrupts after these operations.  </w:t>
       </w:r>
     </w:p>
     <w:p>
@@ -7433,6 +7478,29 @@
       </w:r>
     </w:p>
     <w:p>
+      <w:pPr>
+        <w:numPr>
+          <w:ilvl w:val="1"/>
+          <w:numId w:val="1"/>
+        </w:numPr>
+        <w:spacing w:after="0" w:line="240" w:lineRule="auto"/>
+        <w:textAlignment w:val="baseline"/>
+        <w:rPr>
+          <w:rFonts w:eastAsia="Times New Roman" w:cs="Arial"/>
+          <w:color w:val="000000"/>
+        </w:rPr>
+      </w:pPr>
+      <w:r>
+        <w:rPr>
+          <w:rFonts w:eastAsia="Times New Roman" w:cs="Arial"/>
+          <w:color w:val="000000"/>
+        </w:rPr>
+        <w:t xml:space="preserve">These issues could be tested by intentionally causing an interrupt while updating the buffer.  I was not able to make this happen in my testing by only using the UART interrupts.  To force the test you’d need to use something like a timer interrupt or some interrupt source that you could control to happen when you know the buffer is being updated.  </w:t>
+      </w:r>
+      <w:bookmarkStart w:id="2" w:name="_GoBack"/>
+      <w:bookmarkEnd w:id="2"/>
+    </w:p>
+    <w:p>
       <w:r>
         <w:br w:type="page"/>
       </w:r>
@@ -7455,6 +7523,34 @@
     </w:p>
     <w:p>
       <w:r>
+        <w:t xml:space="preserve">Unit test source code and makefile are in the Uinttest directory.  </w:t>
+      </w:r>
+    </w:p>
+    <w:p>
+      <w:r>
+        <w:rPr>
+          <w:b/>
+        </w:rPr>
+        <w:t>make test</w:t>
+      </w:r>
+      <w:r>
+        <w:t xml:space="preserve"> - Build and run “ringtest” which is a completely predefined set of tests to meet the basic requirements of this part of the project.</w:t>
+      </w:r>
+    </w:p>
+    <w:p>
+      <w:r>
+        <w:rPr>
+          <w:b/>
+        </w:rPr>
+        <w:t>make test_long</w:t>
+      </w:r>
+      <w:r>
+        <w:t xml:space="preserve"> – Build and run “long_test” which is a long running test of random insertions and extractions from the buffer to meet the extra credit requirement for this part.  The test is currently configured to run 1 million iterations.  After the standard CUnit output I added some of my own statistics to show how many insertions and extractions were successful and how many were correctly identified as overflow </w:t>
+      </w:r>
+      <w:r>
+        <w:t xml:space="preserve">or underflow of the buffer.  </w:t>
+      </w:r>
+      <w:r>
         <w:br w:type="page"/>
       </w:r>
     </w:p>
@@ -7472,6 +7568,494 @@
         </w:rPr>
         <w:lastRenderedPageBreak/>
         <w:t>Part 4</w:t>
+      </w:r>
+    </w:p>
+    <w:p>
+      <w:r>
+        <w:t xml:space="preserve">In order to build the “blocking” version for this part go to uart.h and make sure the #define for UART_BLOCKING is uncommented.  Also, in Project2.c, make sure the #define for UART_TESTING is uncommented and the #define for APPLICATION is commented.  </w:t>
+      </w:r>
+    </w:p>
+    <w:p>
+      <w:pPr>
+        <w:keepNext/>
+        <w:jc w:val="center"/>
+      </w:pPr>
+      <w:r>
+        <w:rPr>
+          <w:noProof/>
+        </w:rPr>
+        <w:drawing>
+          <wp:inline distT="0" distB="0" distL="0" distR="0" wp14:anchorId="7A7681B0" wp14:editId="33477DFF">
+            <wp:extent cx="2819400" cy="1504950"/>
+            <wp:effectExtent l="0" t="0" r="0" b="0"/>
+            <wp:docPr id="1" name="Picture 1"/>
+            <wp:cNvGraphicFramePr>
+              <a:graphicFrameLocks xmlns:a="http://schemas.openxmlformats.org/drawingml/2006/main" noChangeAspect="1"/>
+            </wp:cNvGraphicFramePr>
+            <a:graphic xmlns:a="http://schemas.openxmlformats.org/drawingml/2006/main">
+              <a:graphicData uri="http://schemas.openxmlformats.org/drawingml/2006/picture">
+                <pic:pic xmlns:pic="http://schemas.openxmlformats.org/drawingml/2006/picture">
+                  <pic:nvPicPr>
+                    <pic:cNvPr id="1" name=""/>
+                    <pic:cNvPicPr/>
+                  </pic:nvPicPr>
+                  <pic:blipFill>
+                    <a:blip r:embed="rId18"/>
+                    <a:stretch>
+                      <a:fillRect/>
+                    </a:stretch>
+                  </pic:blipFill>
+                  <pic:spPr>
+                    <a:xfrm>
+                      <a:off x="0" y="0"/>
+                      <a:ext cx="2819400" cy="1504950"/>
+                    </a:xfrm>
+                    <a:prstGeom prst="rect">
+                      <a:avLst/>
+                    </a:prstGeom>
+                  </pic:spPr>
+                </pic:pic>
+              </a:graphicData>
+            </a:graphic>
+          </wp:inline>
+        </w:drawing>
+      </w:r>
+    </w:p>
+    <w:p>
+      <w:pPr>
+        <w:pStyle w:val="Caption"/>
+        <w:jc w:val="center"/>
+        <w:rPr>
+          <w:b/>
+          <w:i w:val="0"/>
+        </w:rPr>
+      </w:pPr>
+      <w:r>
+        <w:rPr>
+          <w:b/>
+          <w:i w:val="0"/>
+        </w:rPr>
+        <w:t xml:space="preserve">Figure </w:t>
+      </w:r>
+      <w:r>
+        <w:rPr>
+          <w:b/>
+          <w:i w:val="0"/>
+        </w:rPr>
+        <w:fldChar w:fldCharType="begin"/>
+      </w:r>
+      <w:r>
+        <w:rPr>
+          <w:b/>
+          <w:i w:val="0"/>
+        </w:rPr>
+        <w:instrText xml:space="preserve"> SEQ Figure \* ARABIC </w:instrText>
+      </w:r>
+      <w:r>
+        <w:rPr>
+          <w:b/>
+          <w:i w:val="0"/>
+        </w:rPr>
+        <w:fldChar w:fldCharType="separate"/>
+      </w:r>
+      <w:r>
+        <w:rPr>
+          <w:b/>
+          <w:i w:val="0"/>
+          <w:noProof/>
+        </w:rPr>
+        <w:t>6</w:t>
+      </w:r>
+      <w:r>
+        <w:rPr>
+          <w:b/>
+          <w:i w:val="0"/>
+        </w:rPr>
+        <w:fldChar w:fldCharType="end"/>
+      </w:r>
+      <w:r>
+        <w:rPr>
+          <w:b/>
+          <w:i w:val="0"/>
+        </w:rPr>
+        <w:t xml:space="preserve">: uart.h configuration to build the </w:t>
+      </w:r>
+      <w:r>
+        <w:rPr>
+          <w:b/>
+          <w:i w:val="0"/>
+        </w:rPr>
+        <w:t>“</w:t>
+      </w:r>
+      <w:r>
+        <w:rPr>
+          <w:b/>
+          <w:i w:val="0"/>
+        </w:rPr>
+        <w:t>blocking</w:t>
+      </w:r>
+      <w:r>
+        <w:rPr>
+          <w:b/>
+          <w:i w:val="0"/>
+        </w:rPr>
+        <w:t>”</w:t>
+      </w:r>
+      <w:r>
+        <w:rPr>
+          <w:b/>
+          <w:i w:val="0"/>
+        </w:rPr>
+        <w:t xml:space="preserve"> test for this part</w:t>
+      </w:r>
+    </w:p>
+    <w:p/>
+    <w:p>
+      <w:pPr>
+        <w:keepNext/>
+        <w:jc w:val="center"/>
+      </w:pPr>
+      <w:r>
+        <w:rPr>
+          <w:noProof/>
+        </w:rPr>
+        <w:drawing>
+          <wp:inline distT="0" distB="0" distL="0" distR="0" wp14:anchorId="405D486F" wp14:editId="73376383">
+            <wp:extent cx="3990975" cy="1285875"/>
+            <wp:effectExtent l="0" t="0" r="9525" b="9525"/>
+            <wp:docPr id="2" name="Picture 2"/>
+            <wp:cNvGraphicFramePr>
+              <a:graphicFrameLocks xmlns:a="http://schemas.openxmlformats.org/drawingml/2006/main" noChangeAspect="1"/>
+            </wp:cNvGraphicFramePr>
+            <a:graphic xmlns:a="http://schemas.openxmlformats.org/drawingml/2006/main">
+              <a:graphicData uri="http://schemas.openxmlformats.org/drawingml/2006/picture">
+                <pic:pic xmlns:pic="http://schemas.openxmlformats.org/drawingml/2006/picture">
+                  <pic:nvPicPr>
+                    <pic:cNvPr id="1" name=""/>
+                    <pic:cNvPicPr/>
+                  </pic:nvPicPr>
+                  <pic:blipFill>
+                    <a:blip r:embed="rId19"/>
+                    <a:stretch>
+                      <a:fillRect/>
+                    </a:stretch>
+                  </pic:blipFill>
+                  <pic:spPr>
+                    <a:xfrm>
+                      <a:off x="0" y="0"/>
+                      <a:ext cx="3990975" cy="1285875"/>
+                    </a:xfrm>
+                    <a:prstGeom prst="rect">
+                      <a:avLst/>
+                    </a:prstGeom>
+                  </pic:spPr>
+                </pic:pic>
+              </a:graphicData>
+            </a:graphic>
+          </wp:inline>
+        </w:drawing>
+      </w:r>
+    </w:p>
+    <w:p>
+      <w:pPr>
+        <w:pStyle w:val="Caption"/>
+        <w:jc w:val="center"/>
+        <w:rPr>
+          <w:b/>
+          <w:i w:val="0"/>
+        </w:rPr>
+      </w:pPr>
+      <w:r>
+        <w:rPr>
+          <w:b/>
+          <w:i w:val="0"/>
+        </w:rPr>
+        <w:t xml:space="preserve">Figure </w:t>
+      </w:r>
+      <w:r>
+        <w:rPr>
+          <w:b/>
+          <w:i w:val="0"/>
+        </w:rPr>
+        <w:fldChar w:fldCharType="begin"/>
+      </w:r>
+      <w:r>
+        <w:rPr>
+          <w:b/>
+          <w:i w:val="0"/>
+        </w:rPr>
+        <w:instrText xml:space="preserve"> SEQ Figure \* ARABIC </w:instrText>
+      </w:r>
+      <w:r>
+        <w:rPr>
+          <w:b/>
+          <w:i w:val="0"/>
+        </w:rPr>
+        <w:fldChar w:fldCharType="separate"/>
+      </w:r>
+      <w:r>
+        <w:rPr>
+          <w:b/>
+          <w:i w:val="0"/>
+          <w:noProof/>
+        </w:rPr>
+        <w:t>7</w:t>
+      </w:r>
+      <w:r>
+        <w:rPr>
+          <w:b/>
+          <w:i w:val="0"/>
+        </w:rPr>
+        <w:fldChar w:fldCharType="end"/>
+      </w:r>
+      <w:r>
+        <w:rPr>
+          <w:b/>
+          <w:i w:val="0"/>
+        </w:rPr>
+        <w:t>: Project2.c configuration to build the “blocking</w:t>
+      </w:r>
+      <w:r>
+        <w:rPr>
+          <w:b/>
+          <w:i w:val="0"/>
+        </w:rPr>
+        <w:t>”</w:t>
+      </w:r>
+      <w:r>
+        <w:rPr>
+          <w:b/>
+          <w:i w:val="0"/>
+        </w:rPr>
+        <w:t xml:space="preserve"> test for this part</w:t>
+      </w:r>
+    </w:p>
+    <w:p/>
+    <w:p>
+      <w:r>
+        <w:t xml:space="preserve">In order to build the “non-blocking” version for this part </w:t>
+      </w:r>
+      <w:r>
+        <w:t>go to uart.h and make sure the #</w:t>
+      </w:r>
+      <w:r>
+        <w:t xml:space="preserve">define for UART_BLOCKING is </w:t>
+      </w:r>
+      <w:r>
+        <w:t xml:space="preserve">commented.  Also, in Project2.c, make sure the #define for UART_TESTING is uncommented and the #define for APPLICATION is commented.  </w:t>
+      </w:r>
+    </w:p>
+    <w:p>
+      <w:pPr>
+        <w:keepNext/>
+        <w:jc w:val="center"/>
+      </w:pPr>
+      <w:r>
+        <w:rPr>
+          <w:noProof/>
+        </w:rPr>
+        <w:drawing>
+          <wp:inline distT="0" distB="0" distL="0" distR="0" wp14:anchorId="42F58676" wp14:editId="07DE3DDF">
+            <wp:extent cx="2609850" cy="1419225"/>
+            <wp:effectExtent l="0" t="0" r="0" b="9525"/>
+            <wp:docPr id="3" name="Picture 3"/>
+            <wp:cNvGraphicFramePr>
+              <a:graphicFrameLocks xmlns:a="http://schemas.openxmlformats.org/drawingml/2006/main" noChangeAspect="1"/>
+            </wp:cNvGraphicFramePr>
+            <a:graphic xmlns:a="http://schemas.openxmlformats.org/drawingml/2006/main">
+              <a:graphicData uri="http://schemas.openxmlformats.org/drawingml/2006/picture">
+                <pic:pic xmlns:pic="http://schemas.openxmlformats.org/drawingml/2006/picture">
+                  <pic:nvPicPr>
+                    <pic:cNvPr id="1" name=""/>
+                    <pic:cNvPicPr/>
+                  </pic:nvPicPr>
+                  <pic:blipFill>
+                    <a:blip r:embed="rId20"/>
+                    <a:stretch>
+                      <a:fillRect/>
+                    </a:stretch>
+                  </pic:blipFill>
+                  <pic:spPr>
+                    <a:xfrm>
+                      <a:off x="0" y="0"/>
+                      <a:ext cx="2609850" cy="1419225"/>
+                    </a:xfrm>
+                    <a:prstGeom prst="rect">
+                      <a:avLst/>
+                    </a:prstGeom>
+                  </pic:spPr>
+                </pic:pic>
+              </a:graphicData>
+            </a:graphic>
+          </wp:inline>
+        </w:drawing>
+      </w:r>
+    </w:p>
+    <w:p>
+      <w:pPr>
+        <w:pStyle w:val="Caption"/>
+        <w:jc w:val="center"/>
+        <w:rPr>
+          <w:b/>
+          <w:i w:val="0"/>
+        </w:rPr>
+      </w:pPr>
+      <w:r>
+        <w:rPr>
+          <w:b/>
+          <w:i w:val="0"/>
+        </w:rPr>
+        <w:t xml:space="preserve">Figure </w:t>
+      </w:r>
+      <w:r>
+        <w:rPr>
+          <w:b/>
+          <w:i w:val="0"/>
+        </w:rPr>
+        <w:fldChar w:fldCharType="begin"/>
+      </w:r>
+      <w:r>
+        <w:rPr>
+          <w:b/>
+          <w:i w:val="0"/>
+        </w:rPr>
+        <w:instrText xml:space="preserve"> SEQ Figure \* ARABIC </w:instrText>
+      </w:r>
+      <w:r>
+        <w:rPr>
+          <w:b/>
+          <w:i w:val="0"/>
+        </w:rPr>
+        <w:fldChar w:fldCharType="separate"/>
+      </w:r>
+      <w:r>
+        <w:rPr>
+          <w:b/>
+          <w:i w:val="0"/>
+          <w:noProof/>
+        </w:rPr>
+        <w:t>8</w:t>
+      </w:r>
+      <w:r>
+        <w:rPr>
+          <w:b/>
+          <w:i w:val="0"/>
+        </w:rPr>
+        <w:fldChar w:fldCharType="end"/>
+      </w:r>
+      <w:r>
+        <w:rPr>
+          <w:b/>
+          <w:i w:val="0"/>
+        </w:rPr>
+        <w:t>: uart.h configuration to build the “non-blocking” test for this part</w:t>
+      </w:r>
+    </w:p>
+    <w:p>
+      <w:pPr>
+        <w:keepNext/>
+        <w:jc w:val="center"/>
+      </w:pPr>
+      <w:r>
+        <w:rPr>
+          <w:noProof/>
+        </w:rPr>
+        <w:lastRenderedPageBreak/>
+        <w:drawing>
+          <wp:inline distT="0" distB="0" distL="0" distR="0" wp14:anchorId="373BF910" wp14:editId="12CEBBD9">
+            <wp:extent cx="3990975" cy="1285875"/>
+            <wp:effectExtent l="0" t="0" r="9525" b="9525"/>
+            <wp:docPr id="4" name="Picture 4"/>
+            <wp:cNvGraphicFramePr>
+              <a:graphicFrameLocks xmlns:a="http://schemas.openxmlformats.org/drawingml/2006/main" noChangeAspect="1"/>
+            </wp:cNvGraphicFramePr>
+            <a:graphic xmlns:a="http://schemas.openxmlformats.org/drawingml/2006/main">
+              <a:graphicData uri="http://schemas.openxmlformats.org/drawingml/2006/picture">
+                <pic:pic xmlns:pic="http://schemas.openxmlformats.org/drawingml/2006/picture">
+                  <pic:nvPicPr>
+                    <pic:cNvPr id="1" name=""/>
+                    <pic:cNvPicPr/>
+                  </pic:nvPicPr>
+                  <pic:blipFill>
+                    <a:blip r:embed="rId19"/>
+                    <a:stretch>
+                      <a:fillRect/>
+                    </a:stretch>
+                  </pic:blipFill>
+                  <pic:spPr>
+                    <a:xfrm>
+                      <a:off x="0" y="0"/>
+                      <a:ext cx="3990975" cy="1285875"/>
+                    </a:xfrm>
+                    <a:prstGeom prst="rect">
+                      <a:avLst/>
+                    </a:prstGeom>
+                  </pic:spPr>
+                </pic:pic>
+              </a:graphicData>
+            </a:graphic>
+          </wp:inline>
+        </w:drawing>
+      </w:r>
+    </w:p>
+    <w:p>
+      <w:pPr>
+        <w:pStyle w:val="Caption"/>
+        <w:jc w:val="center"/>
+        <w:rPr>
+          <w:b/>
+          <w:i w:val="0"/>
+        </w:rPr>
+      </w:pPr>
+      <w:r>
+        <w:rPr>
+          <w:b/>
+          <w:i w:val="0"/>
+        </w:rPr>
+        <w:t xml:space="preserve">Figure </w:t>
+      </w:r>
+      <w:r>
+        <w:rPr>
+          <w:b/>
+          <w:i w:val="0"/>
+        </w:rPr>
+        <w:fldChar w:fldCharType="begin"/>
+      </w:r>
+      <w:r>
+        <w:rPr>
+          <w:b/>
+          <w:i w:val="0"/>
+        </w:rPr>
+        <w:instrText xml:space="preserve"> SEQ Figure \* ARABIC </w:instrText>
+      </w:r>
+      <w:r>
+        <w:rPr>
+          <w:b/>
+          <w:i w:val="0"/>
+        </w:rPr>
+        <w:fldChar w:fldCharType="separate"/>
+      </w:r>
+      <w:r>
+        <w:rPr>
+          <w:b/>
+          <w:i w:val="0"/>
+          <w:noProof/>
+        </w:rPr>
+        <w:t>9</w:t>
+      </w:r>
+      <w:r>
+        <w:rPr>
+          <w:b/>
+          <w:i w:val="0"/>
+        </w:rPr>
+        <w:fldChar w:fldCharType="end"/>
+      </w:r>
+      <w:r>
+        <w:rPr>
+          <w:b/>
+          <w:i w:val="0"/>
+        </w:rPr>
+        <w:t>: Project2.c configuration to build the “non-blocking” test for this part</w:t>
       </w:r>
     </w:p>
     <w:p>
@@ -7519,6 +8103,50 @@
         </w:rPr>
         <w:t>For each implementation, what is the CPU doing when there are no characters waiting to be echoed? What is the behavior of the GPIO toggle in the non-blocking implementation?</w:t>
       </w:r>
+      <w:r>
+        <w:rPr>
+          <w:rFonts w:asciiTheme="minorHAnsi" w:hAnsiTheme="minorHAnsi" w:cs="Arial"/>
+          <w:color w:val="000000"/>
+          <w:sz w:val="22"/>
+          <w:szCs w:val="22"/>
+        </w:rPr>
+        <w:t xml:space="preserve">  </w:t>
+      </w:r>
+    </w:p>
+    <w:p>
+      <w:pPr>
+        <w:pStyle w:val="NormalWeb"/>
+        <w:numPr>
+          <w:ilvl w:val="1"/>
+          <w:numId w:val="2"/>
+        </w:numPr>
+        <w:spacing w:before="0" w:beforeAutospacing="0" w:after="0" w:afterAutospacing="0"/>
+        <w:textAlignment w:val="baseline"/>
+        <w:rPr>
+          <w:rFonts w:asciiTheme="minorHAnsi" w:hAnsiTheme="minorHAnsi" w:cs="Arial"/>
+          <w:color w:val="000000"/>
+          <w:sz w:val="22"/>
+          <w:szCs w:val="22"/>
+        </w:rPr>
+      </w:pPr>
+      <w:r>
+        <w:rPr>
+          <w:rFonts w:asciiTheme="minorHAnsi" w:hAnsiTheme="minorHAnsi" w:cs="Arial"/>
+          <w:color w:val="000000"/>
+          <w:sz w:val="22"/>
+          <w:szCs w:val="22"/>
+        </w:rPr>
+        <w:t xml:space="preserve">In the case of the blocking version the CPU is just sitting in a loop, watching for the UART RX buffer to be full.   This implementation “blocks” any other code from running in the main loop.  The only other code that could potentially run is an interrupt that may be enabled in the system.  What happens in the non-blocking version depends on the implementation.  If the transmit interrupt is always enabled it will continually be serviced indicating that that the UART TX buffer is ready for a new character.  The flags that trigger the TX interrupt are only cleared by writing a new character into the buffer.  In this situation the TX interrupt may hog most if not all of the processing time and prevent the background loop from running.  When testing with this configuration the GPIO would typically only toggle after a received character.  The background loop was able to run what the transmitter was busy echoing the character.  Because of this I changed my implementation to disable the TX interrupt when there are no characters to transmit.  </w:t>
+      </w:r>
+      <w:r>
+        <w:rPr>
+          <w:rFonts w:asciiTheme="minorHAnsi" w:hAnsiTheme="minorHAnsi" w:cs="Arial"/>
+          <w:color w:val="000000"/>
+          <w:sz w:val="22"/>
+          <w:szCs w:val="22"/>
+        </w:rPr>
+        <w:t xml:space="preserve">This allows the main loop to run most of the time.  The ISR only runs when there is a character to receive or transmit.  In this case the GPIO toggles very rapidly.  It stays on the same state slightly longer when the ISR is running.  </w:t>
+      </w:r>
     </w:p>
     <w:p>
       <w:pPr>
@@ -7550,6 +8178,348 @@
       <w:pPr>
         <w:pStyle w:val="NormalWeb"/>
         <w:numPr>
+          <w:ilvl w:val="1"/>
+          <w:numId w:val="2"/>
+        </w:numPr>
+        <w:spacing w:before="0" w:beforeAutospacing="0" w:after="0" w:afterAutospacing="0"/>
+        <w:textAlignment w:val="baseline"/>
+        <w:rPr>
+          <w:rFonts w:asciiTheme="minorHAnsi" w:hAnsiTheme="minorHAnsi" w:cs="Arial"/>
+          <w:color w:val="000000"/>
+          <w:sz w:val="22"/>
+          <w:szCs w:val="22"/>
+        </w:rPr>
+      </w:pPr>
+      <w:r>
+        <w:rPr>
+          <w:rFonts w:asciiTheme="minorHAnsi" w:hAnsiTheme="minorHAnsi" w:cs="Arial"/>
+          <w:color w:val="000000"/>
+          <w:sz w:val="22"/>
+          <w:szCs w:val="22"/>
+        </w:rPr>
+        <w:t xml:space="preserve">Blocking </w:t>
+      </w:r>
+    </w:p>
+    <w:p>
+      <w:pPr>
+        <w:pStyle w:val="NormalWeb"/>
+        <w:numPr>
+          <w:ilvl w:val="2"/>
+          <w:numId w:val="2"/>
+        </w:numPr>
+        <w:spacing w:before="0" w:beforeAutospacing="0" w:after="0" w:afterAutospacing="0"/>
+        <w:textAlignment w:val="baseline"/>
+        <w:rPr>
+          <w:rFonts w:asciiTheme="minorHAnsi" w:hAnsiTheme="minorHAnsi" w:cs="Arial"/>
+          <w:color w:val="000000"/>
+          <w:sz w:val="22"/>
+          <w:szCs w:val="22"/>
+        </w:rPr>
+      </w:pPr>
+      <w:r>
+        <w:rPr>
+          <w:rFonts w:asciiTheme="minorHAnsi" w:hAnsiTheme="minorHAnsi" w:cs="Arial"/>
+          <w:color w:val="000000"/>
+          <w:sz w:val="22"/>
+          <w:szCs w:val="22"/>
+        </w:rPr>
+        <w:t>UART_RX_block()</w:t>
+      </w:r>
+      <w:r>
+        <w:rPr>
+          <w:rFonts w:asciiTheme="minorHAnsi" w:hAnsiTheme="minorHAnsi" w:cs="Arial"/>
+          <w:color w:val="000000"/>
+          <w:sz w:val="22"/>
+          <w:szCs w:val="22"/>
+        </w:rPr>
+        <w:t xml:space="preserve"> – wait in this function until a character is available then read the character into a temporary variable.</w:t>
+      </w:r>
+    </w:p>
+    <w:p>
+      <w:pPr>
+        <w:pStyle w:val="NormalWeb"/>
+        <w:numPr>
+          <w:ilvl w:val="2"/>
+          <w:numId w:val="2"/>
+        </w:numPr>
+        <w:spacing w:before="0" w:beforeAutospacing="0" w:after="0" w:afterAutospacing="0"/>
+        <w:textAlignment w:val="baseline"/>
+        <w:rPr>
+          <w:rFonts w:asciiTheme="minorHAnsi" w:hAnsiTheme="minorHAnsi" w:cs="Arial"/>
+          <w:color w:val="000000"/>
+          <w:sz w:val="22"/>
+          <w:szCs w:val="22"/>
+        </w:rPr>
+      </w:pPr>
+      <w:r>
+        <w:rPr>
+          <w:rFonts w:asciiTheme="minorHAnsi" w:hAnsiTheme="minorHAnsi" w:cs="Arial"/>
+          <w:color w:val="000000"/>
+          <w:sz w:val="22"/>
+          <w:szCs w:val="22"/>
+        </w:rPr>
+        <w:t>UART_TX_block(temp)</w:t>
+      </w:r>
+      <w:r>
+        <w:rPr>
+          <w:rFonts w:asciiTheme="minorHAnsi" w:hAnsiTheme="minorHAnsi" w:cs="Arial"/>
+          <w:color w:val="000000"/>
+          <w:sz w:val="22"/>
+          <w:szCs w:val="22"/>
+        </w:rPr>
+        <w:t xml:space="preserve"> – put the value that was stored in the temporary variable into the TX buffer.  Wait in this function for the TX buffer to empty.</w:t>
+      </w:r>
+    </w:p>
+    <w:p>
+      <w:pPr>
+        <w:pStyle w:val="NormalWeb"/>
+        <w:numPr>
+          <w:ilvl w:val="2"/>
+          <w:numId w:val="2"/>
+        </w:numPr>
+        <w:spacing w:before="0" w:beforeAutospacing="0" w:after="0" w:afterAutospacing="0"/>
+        <w:textAlignment w:val="baseline"/>
+        <w:rPr>
+          <w:rFonts w:asciiTheme="minorHAnsi" w:hAnsiTheme="minorHAnsi" w:cs="Arial"/>
+          <w:color w:val="000000"/>
+          <w:sz w:val="22"/>
+          <w:szCs w:val="22"/>
+        </w:rPr>
+      </w:pPr>
+      <w:r>
+        <w:rPr>
+          <w:rFonts w:asciiTheme="minorHAnsi" w:hAnsiTheme="minorHAnsi" w:cs="Arial"/>
+          <w:color w:val="000000"/>
+          <w:sz w:val="22"/>
+          <w:szCs w:val="22"/>
+        </w:rPr>
+        <w:t>Go back to step 1 and repeat forever.</w:t>
+      </w:r>
+    </w:p>
+    <w:p>
+      <w:pPr>
+        <w:pStyle w:val="NormalWeb"/>
+        <w:numPr>
+          <w:ilvl w:val="1"/>
+          <w:numId w:val="2"/>
+        </w:numPr>
+        <w:spacing w:before="0" w:beforeAutospacing="0" w:after="0" w:afterAutospacing="0"/>
+        <w:textAlignment w:val="baseline"/>
+        <w:rPr>
+          <w:rFonts w:asciiTheme="minorHAnsi" w:hAnsiTheme="minorHAnsi" w:cs="Arial"/>
+          <w:color w:val="000000"/>
+          <w:sz w:val="22"/>
+          <w:szCs w:val="22"/>
+        </w:rPr>
+      </w:pPr>
+      <w:r>
+        <w:rPr>
+          <w:rFonts w:asciiTheme="minorHAnsi" w:hAnsiTheme="minorHAnsi" w:cs="Arial"/>
+          <w:color w:val="000000"/>
+          <w:sz w:val="22"/>
+          <w:szCs w:val="22"/>
+        </w:rPr>
+        <w:t>Non-blocking</w:t>
+      </w:r>
+    </w:p>
+    <w:p>
+      <w:pPr>
+        <w:pStyle w:val="NormalWeb"/>
+        <w:numPr>
+          <w:ilvl w:val="2"/>
+          <w:numId w:val="2"/>
+        </w:numPr>
+        <w:spacing w:before="0" w:beforeAutospacing="0" w:after="0" w:afterAutospacing="0"/>
+        <w:textAlignment w:val="baseline"/>
+        <w:rPr>
+          <w:rFonts w:asciiTheme="minorHAnsi" w:hAnsiTheme="minorHAnsi" w:cs="Arial"/>
+          <w:color w:val="000000"/>
+          <w:sz w:val="22"/>
+          <w:szCs w:val="22"/>
+        </w:rPr>
+      </w:pPr>
+      <w:r>
+        <w:rPr>
+          <w:rFonts w:asciiTheme="minorHAnsi" w:hAnsiTheme="minorHAnsi" w:cs="Arial"/>
+          <w:color w:val="000000"/>
+          <w:sz w:val="22"/>
+          <w:szCs w:val="22"/>
+        </w:rPr>
+        <w:t xml:space="preserve">Received character triggers the ISR, </w:t>
+      </w:r>
+      <w:r>
+        <w:rPr>
+          <w:rFonts w:asciiTheme="minorHAnsi" w:hAnsiTheme="minorHAnsi" w:cs="Arial"/>
+          <w:color w:val="000000"/>
+          <w:sz w:val="22"/>
+          <w:szCs w:val="22"/>
+        </w:rPr>
+        <w:t>UART0_DriverIRQHandler(void)</w:t>
+      </w:r>
+    </w:p>
+    <w:p>
+      <w:pPr>
+        <w:pStyle w:val="NormalWeb"/>
+        <w:numPr>
+          <w:ilvl w:val="2"/>
+          <w:numId w:val="2"/>
+        </w:numPr>
+        <w:spacing w:before="0" w:beforeAutospacing="0" w:after="0" w:afterAutospacing="0"/>
+        <w:textAlignment w:val="baseline"/>
+        <w:rPr>
+          <w:rFonts w:asciiTheme="minorHAnsi" w:hAnsiTheme="minorHAnsi" w:cs="Arial"/>
+          <w:color w:val="000000"/>
+          <w:sz w:val="22"/>
+          <w:szCs w:val="22"/>
+        </w:rPr>
+      </w:pPr>
+      <w:r>
+        <w:rPr>
+          <w:rFonts w:asciiTheme="minorHAnsi" w:hAnsiTheme="minorHAnsi" w:cs="Arial"/>
+          <w:color w:val="000000"/>
+          <w:sz w:val="22"/>
+          <w:szCs w:val="22"/>
+        </w:rPr>
+        <w:t>UART_RX_full()</w:t>
+      </w:r>
+      <w:r>
+        <w:rPr>
+          <w:rFonts w:asciiTheme="minorHAnsi" w:hAnsiTheme="minorHAnsi" w:cs="Arial"/>
+          <w:color w:val="000000"/>
+          <w:sz w:val="22"/>
+          <w:szCs w:val="22"/>
+        </w:rPr>
+        <w:t xml:space="preserve"> </w:t>
+      </w:r>
+      <w:r>
+        <w:rPr>
+          <w:rFonts w:asciiTheme="minorHAnsi" w:hAnsiTheme="minorHAnsi" w:cs="Arial"/>
+          <w:color w:val="000000"/>
+          <w:sz w:val="22"/>
+          <w:szCs w:val="22"/>
+        </w:rPr>
+        <w:t>–</w:t>
+      </w:r>
+      <w:r>
+        <w:rPr>
+          <w:rFonts w:asciiTheme="minorHAnsi" w:hAnsiTheme="minorHAnsi" w:cs="Arial"/>
+          <w:color w:val="000000"/>
+          <w:sz w:val="22"/>
+          <w:szCs w:val="22"/>
+        </w:rPr>
+        <w:t xml:space="preserve"> </w:t>
+      </w:r>
+      <w:r>
+        <w:rPr>
+          <w:rFonts w:asciiTheme="minorHAnsi" w:hAnsiTheme="minorHAnsi" w:cs="Arial"/>
+          <w:color w:val="000000"/>
+          <w:sz w:val="22"/>
+          <w:szCs w:val="22"/>
+        </w:rPr>
+        <w:t xml:space="preserve">checks to see if the ISR was caused by a received character. It was so go on to step three.  If there was not received character we’d go to step 4.  </w:t>
+      </w:r>
+    </w:p>
+    <w:p>
+      <w:pPr>
+        <w:pStyle w:val="NormalWeb"/>
+        <w:numPr>
+          <w:ilvl w:val="2"/>
+          <w:numId w:val="2"/>
+        </w:numPr>
+        <w:spacing w:before="0" w:beforeAutospacing="0" w:after="0" w:afterAutospacing="0"/>
+        <w:textAlignment w:val="baseline"/>
+        <w:rPr>
+          <w:rFonts w:asciiTheme="minorHAnsi" w:hAnsiTheme="minorHAnsi" w:cs="Arial"/>
+          <w:color w:val="000000"/>
+          <w:sz w:val="22"/>
+          <w:szCs w:val="22"/>
+        </w:rPr>
+      </w:pPr>
+      <w:r>
+        <w:rPr>
+          <w:rFonts w:asciiTheme="minorHAnsi" w:hAnsiTheme="minorHAnsi" w:cs="Arial"/>
+          <w:color w:val="000000"/>
+          <w:sz w:val="22"/>
+          <w:szCs w:val="22"/>
+        </w:rPr>
+        <w:t xml:space="preserve">insert(txrx_buf, UART_RX()) – get the character from the RX buffer and put it into a ring buffer.  </w:t>
+      </w:r>
+    </w:p>
+    <w:p>
+      <w:pPr>
+        <w:pStyle w:val="NormalWeb"/>
+        <w:numPr>
+          <w:ilvl w:val="2"/>
+          <w:numId w:val="2"/>
+        </w:numPr>
+        <w:spacing w:before="0" w:beforeAutospacing="0" w:after="0" w:afterAutospacing="0"/>
+        <w:textAlignment w:val="baseline"/>
+        <w:rPr>
+          <w:rFonts w:asciiTheme="minorHAnsi" w:hAnsiTheme="minorHAnsi" w:cs="Arial"/>
+          <w:color w:val="000000"/>
+          <w:sz w:val="22"/>
+          <w:szCs w:val="22"/>
+        </w:rPr>
+      </w:pPr>
+      <w:r>
+        <w:rPr>
+          <w:rFonts w:asciiTheme="minorHAnsi" w:hAnsiTheme="minorHAnsi" w:cs="Arial"/>
+          <w:color w:val="000000"/>
+          <w:sz w:val="22"/>
+          <w:szCs w:val="22"/>
+        </w:rPr>
+        <w:t>UART_TX_rdy() &amp;&amp; (entries(txrx_buf) != 0)</w:t>
+      </w:r>
+      <w:r>
+        <w:rPr>
+          <w:rFonts w:asciiTheme="minorHAnsi" w:hAnsiTheme="minorHAnsi" w:cs="Arial"/>
+          <w:color w:val="000000"/>
+          <w:sz w:val="22"/>
+          <w:szCs w:val="22"/>
+        </w:rPr>
+        <w:t xml:space="preserve"> – check if the transmitter is ready for data and if we have any characters to transmit.  This could mean that we go a TX </w:t>
+      </w:r>
+      <w:r>
+        <w:rPr>
+          <w:rFonts w:asciiTheme="minorHAnsi" w:hAnsiTheme="minorHAnsi" w:cs="Arial"/>
+          <w:color w:val="000000"/>
+          <w:sz w:val="22"/>
+          <w:szCs w:val="22"/>
+        </w:rPr>
+        <w:lastRenderedPageBreak/>
+        <w:t xml:space="preserve">interrupt or we just got a character.  In all of my testing the received character went out before the next receive interrupt.  The buffer never got fuller than one character.  </w:t>
+      </w:r>
+    </w:p>
+    <w:p>
+      <w:pPr>
+        <w:pStyle w:val="NormalWeb"/>
+        <w:numPr>
+          <w:ilvl w:val="2"/>
+          <w:numId w:val="2"/>
+        </w:numPr>
+        <w:spacing w:before="0" w:beforeAutospacing="0" w:after="0" w:afterAutospacing="0"/>
+        <w:textAlignment w:val="baseline"/>
+        <w:rPr>
+          <w:rFonts w:asciiTheme="minorHAnsi" w:hAnsiTheme="minorHAnsi" w:cs="Arial"/>
+          <w:color w:val="000000"/>
+          <w:sz w:val="22"/>
+          <w:szCs w:val="22"/>
+        </w:rPr>
+      </w:pPr>
+      <w:r>
+        <w:rPr>
+          <w:rFonts w:asciiTheme="minorHAnsi" w:hAnsiTheme="minorHAnsi" w:cs="Arial"/>
+          <w:color w:val="000000"/>
+          <w:sz w:val="22"/>
+          <w:szCs w:val="22"/>
+        </w:rPr>
+        <w:t xml:space="preserve">Return to the main loop until the next interrupt.  </w:t>
+      </w:r>
+    </w:p>
+    <w:p>
+      <w:pPr>
+        <w:pStyle w:val="NormalWeb"/>
+        <w:numPr>
           <w:ilvl w:val="0"/>
           <w:numId w:val="2"/>
         </w:numPr>
@@ -7570,6 +8540,32 @@
           <w:szCs w:val="22"/>
         </w:rPr>
         <w:t>Comment on the interface for sending and receiving characters presented to the main() application code for blocking vs. non-blocking variation. Which variation is easier to code to?</w:t>
+      </w:r>
+    </w:p>
+    <w:p>
+      <w:pPr>
+        <w:pStyle w:val="NormalWeb"/>
+        <w:numPr>
+          <w:ilvl w:val="1"/>
+          <w:numId w:val="2"/>
+        </w:numPr>
+        <w:spacing w:before="0" w:beforeAutospacing="0" w:after="0" w:afterAutospacing="0"/>
+        <w:textAlignment w:val="baseline"/>
+        <w:rPr>
+          <w:rFonts w:asciiTheme="minorHAnsi" w:hAnsiTheme="minorHAnsi" w:cs="Arial"/>
+          <w:color w:val="000000"/>
+          <w:sz w:val="22"/>
+          <w:szCs w:val="22"/>
+        </w:rPr>
+      </w:pPr>
+      <w:r>
+        <w:rPr>
+          <w:rFonts w:asciiTheme="minorHAnsi" w:hAnsiTheme="minorHAnsi" w:cs="Arial"/>
+          <w:color w:val="000000"/>
+          <w:sz w:val="22"/>
+          <w:szCs w:val="22"/>
+        </w:rPr>
+        <w:t xml:space="preserve">The blocking version was easier to code because it didn’t require any extra configuration to enable interrupts at the CPU or peripheral level.  </w:t>
       </w:r>
     </w:p>
     <w:p>
@@ -7643,7 +8639,7 @@
       <w:pPr>
         <w:pStyle w:val="NormalWeb"/>
         <w:numPr>
-          <w:ilvl w:val="0"/>
+          <w:ilvl w:val="1"/>
           <w:numId w:val="3"/>
         </w:numPr>
         <w:spacing w:before="0" w:beforeAutospacing="0" w:after="0" w:afterAutospacing="0"/>
@@ -7662,7 +8658,7 @@
           <w:sz w:val="22"/>
           <w:szCs w:val="22"/>
         </w:rPr>
-        <w:t>Baud rate aside, what limits the rate at which the application can process incoming characters? What happens when characters come in more quickly than they can be processed?</w:t>
+        <w:t xml:space="preserve">Receipt of new characters and transmission of the report is entirely handled by interrupts.  While the report is being printed the main loop continues to run.  Any code that is in the main loop is able to run.  Additionally, a UART RX interrupt could be serviced to receive new characters.  </w:t>
       </w:r>
     </w:p>
     <w:p>
@@ -7688,7 +8684,129 @@
           <w:sz w:val="22"/>
           <w:szCs w:val="22"/>
         </w:rPr>
+        <w:t>Baud rate aside, what limits the rate at which the application can process incoming characters? What happens when characters come in more quickly than they can be processed?</w:t>
+      </w:r>
+    </w:p>
+    <w:p>
+      <w:pPr>
+        <w:pStyle w:val="NormalWeb"/>
+        <w:numPr>
+          <w:ilvl w:val="1"/>
+          <w:numId w:val="3"/>
+        </w:numPr>
+        <w:spacing w:before="0" w:beforeAutospacing="0" w:after="0" w:afterAutospacing="0"/>
+        <w:textAlignment w:val="baseline"/>
+        <w:rPr>
+          <w:rFonts w:asciiTheme="minorHAnsi" w:hAnsiTheme="minorHAnsi" w:cs="Arial"/>
+          <w:color w:val="000000"/>
+          <w:sz w:val="22"/>
+          <w:szCs w:val="22"/>
+        </w:rPr>
+      </w:pPr>
+      <w:r>
+        <w:rPr>
+          <w:rFonts w:asciiTheme="minorHAnsi" w:hAnsiTheme="minorHAnsi" w:cs="Arial"/>
+          <w:color w:val="000000"/>
+          <w:sz w:val="22"/>
+          <w:szCs w:val="22"/>
+        </w:rPr>
+        <w:t xml:space="preserve">The first limitation to how quickly the application can process incoming characters is the latency in grabbing a character and putting it in the ring buffer.  If the ISR can’t be serviced fast enough the UART RX buffer could overflow.  The second limitation is how quickly the application can recognized that there are new characters in the ring buffer, extract them and add them to the individual character tallies.  This limitation could be a tradeoff between how efficiently the code is written, what other tasks are being processed and the length of the RX ring buffer.  </w:t>
+      </w:r>
+    </w:p>
+    <w:p>
+      <w:pPr>
+        <w:pStyle w:val="NormalWeb"/>
+        <w:numPr>
+          <w:ilvl w:val="1"/>
+          <w:numId w:val="3"/>
+        </w:numPr>
+        <w:spacing w:before="0" w:beforeAutospacing="0" w:after="0" w:afterAutospacing="0"/>
+        <w:textAlignment w:val="baseline"/>
+        <w:rPr>
+          <w:rFonts w:asciiTheme="minorHAnsi" w:hAnsiTheme="minorHAnsi" w:cs="Arial"/>
+          <w:color w:val="000000"/>
+          <w:sz w:val="22"/>
+          <w:szCs w:val="22"/>
+        </w:rPr>
+      </w:pPr>
+      <w:r>
+        <w:rPr>
+          <w:rFonts w:asciiTheme="minorHAnsi" w:hAnsiTheme="minorHAnsi" w:cs="Arial"/>
+          <w:color w:val="000000"/>
+          <w:sz w:val="22"/>
+          <w:szCs w:val="22"/>
+        </w:rPr>
+        <w:t>In my application I was not able to</w:t>
+      </w:r>
+      <w:r>
+        <w:rPr>
+          <w:rFonts w:asciiTheme="minorHAnsi" w:hAnsiTheme="minorHAnsi" w:cs="Arial"/>
+          <w:color w:val="000000"/>
+          <w:sz w:val="22"/>
+          <w:szCs w:val="22"/>
+        </w:rPr>
+        <w:t xml:space="preserve"> make it miss characters.  I tried blasting it with several thousand characters and it counted them all.  Theoretically you could overflow either the UART RX buffer or the ring buffer.  My application is not able to update the display for every individual character that comes in.  Instead, it just makes sure that the display is correct by the time the last character is received.  </w:t>
+      </w:r>
+    </w:p>
+    <w:p>
+      <w:pPr>
+        <w:pStyle w:val="NormalWeb"/>
+        <w:numPr>
+          <w:ilvl w:val="0"/>
+          <w:numId w:val="3"/>
+        </w:numPr>
+        <w:spacing w:before="0" w:beforeAutospacing="0" w:after="0" w:afterAutospacing="0"/>
+        <w:textAlignment w:val="baseline"/>
+        <w:rPr>
+          <w:rFonts w:asciiTheme="minorHAnsi" w:hAnsiTheme="minorHAnsi" w:cs="Arial"/>
+          <w:color w:val="000000"/>
+          <w:sz w:val="22"/>
+          <w:szCs w:val="22"/>
+        </w:rPr>
+      </w:pPr>
+      <w:r>
+        <w:rPr>
+          <w:rFonts w:asciiTheme="minorHAnsi" w:hAnsiTheme="minorHAnsi" w:cs="Arial"/>
+          <w:color w:val="000000"/>
+          <w:sz w:val="22"/>
+          <w:szCs w:val="22"/>
+        </w:rPr>
         <w:t>How does the size of the circular buffer affect report output behavior (especially during an onslaught)? What is an appropriate buffer size to use for this application? Why?</w:t>
+      </w:r>
+    </w:p>
+    <w:p>
+      <w:pPr>
+        <w:pStyle w:val="NormalWeb"/>
+        <w:numPr>
+          <w:ilvl w:val="1"/>
+          <w:numId w:val="3"/>
+        </w:numPr>
+        <w:spacing w:before="0" w:beforeAutospacing="0" w:after="0" w:afterAutospacing="0"/>
+        <w:textAlignment w:val="baseline"/>
+        <w:rPr>
+          <w:rFonts w:asciiTheme="minorHAnsi" w:hAnsiTheme="minorHAnsi" w:cs="Arial"/>
+          <w:color w:val="000000"/>
+          <w:sz w:val="22"/>
+          <w:szCs w:val="22"/>
+        </w:rPr>
+      </w:pPr>
+      <w:r>
+        <w:rPr>
+          <w:rFonts w:asciiTheme="minorHAnsi" w:hAnsiTheme="minorHAnsi" w:cs="Arial"/>
+          <w:color w:val="000000"/>
+          <w:sz w:val="22"/>
+          <w:szCs w:val="22"/>
+        </w:rPr>
+        <w:t xml:space="preserve">My implementation has two circular buffers.  The first buffer shuttles characters from the UART RX buffer to the counting and display task.  This buffer needs to be big enough to handle any latency between receiving and processing characters.  In my testing this buffer never filled up with more than three characters when blasting the port with several thousand characters at a time.  I chose a buffer size of 16 to provide plenty of headroom.  The second buffer is used to move the report data from the counting and display task to the UART for transmission.  My counting and display builds the report for one counted character at a time.  Assuming that the count for a character could fill an unsigned 32-bit integer, the string length of the report for one character would be a maximum of </w:t>
+      </w:r>
+      <w:r>
+        <w:rPr>
+          <w:rFonts w:asciiTheme="minorHAnsi" w:hAnsiTheme="minorHAnsi" w:cs="Arial"/>
+          <w:color w:val="000000"/>
+          <w:sz w:val="22"/>
+          <w:szCs w:val="22"/>
+        </w:rPr>
+        <w:t xml:space="preserve">20 characters including some formatting and the null.  Since my application only reports one character at a time I made this buffer 32 characters long.  This method of only reporting one character at a time also allows me to easily restart the report if new characters are received while it is being generated.  </w:t>
       </w:r>
     </w:p>
     <w:p/>
@@ -7870,7 +8988,7 @@
   <w:abstractNum w:abstractNumId="1" w15:restartNumberingAfterBreak="0">
     <w:nsid w:val="301E32F5"/>
     <w:multiLevelType w:val="multilevel"/>
-    <w:tmpl w:val="1CF0958C"/>
+    <w:tmpl w:val="DCA89670"/>
     <w:lvl w:ilvl="0">
       <w:start w:val="1"/>
       <w:numFmt w:val="decimal"/>
@@ -7883,10 +9001,10 @@
         <w:ind w:left="720" w:hanging="360"/>
       </w:pPr>
     </w:lvl>
-    <w:lvl w:ilvl="1" w:tentative="1">
+    <w:lvl w:ilvl="1">
       <w:start w:val="1"/>
-      <w:numFmt w:val="decimal"/>
-      <w:lvlText w:val="%2."/>
+      <w:numFmt w:val="bullet"/>
+      <w:lvlText w:val="-"/>
       <w:lvlJc w:val="left"/>
       <w:pPr>
         <w:tabs>
@@ -7894,6 +9012,9 @@
         </w:tabs>
         <w:ind w:left="1440" w:hanging="360"/>
       </w:pPr>
+      <w:rPr>
+        <w:rFonts w:ascii="Calibri" w:eastAsiaTheme="minorHAnsi" w:hAnsi="Calibri" w:cs="Consolas" w:hint="default"/>
+      </w:rPr>
     </w:lvl>
     <w:lvl w:ilvl="2" w:tentative="1">
       <w:start w:val="1"/>
@@ -7983,7 +9104,7 @@
   <w:abstractNum w:abstractNumId="2" w15:restartNumberingAfterBreak="0">
     <w:nsid w:val="3BAB4E95"/>
     <w:multiLevelType w:val="multilevel"/>
-    <w:tmpl w:val="D194BAFC"/>
+    <w:tmpl w:val="BC78FC82"/>
     <w:lvl w:ilvl="0">
       <w:start w:val="1"/>
       <w:numFmt w:val="decimal"/>
@@ -7996,10 +9117,10 @@
         <w:ind w:left="720" w:hanging="360"/>
       </w:pPr>
     </w:lvl>
-    <w:lvl w:ilvl="1" w:tentative="1">
+    <w:lvl w:ilvl="1">
       <w:start w:val="1"/>
-      <w:numFmt w:val="decimal"/>
-      <w:lvlText w:val="%2."/>
+      <w:numFmt w:val="bullet"/>
+      <w:lvlText w:val="-"/>
       <w:lvlJc w:val="left"/>
       <w:pPr>
         <w:tabs>
@@ -8007,8 +9128,11 @@
         </w:tabs>
         <w:ind w:left="1440" w:hanging="360"/>
       </w:pPr>
+      <w:rPr>
+        <w:rFonts w:ascii="Calibri" w:eastAsiaTheme="minorHAnsi" w:hAnsi="Calibri" w:cs="Consolas" w:hint="default"/>
+      </w:rPr>
     </w:lvl>
-    <w:lvl w:ilvl="2" w:tentative="1">
+    <w:lvl w:ilvl="2">
       <w:start w:val="1"/>
       <w:numFmt w:val="decimal"/>
       <w:lvlText w:val="%3."/>
@@ -8096,7 +9220,7 @@
   <w:abstractNum w:abstractNumId="3" w15:restartNumberingAfterBreak="0">
     <w:nsid w:val="60E20E40"/>
     <w:multiLevelType w:val="multilevel"/>
-    <w:tmpl w:val="D8361FAC"/>
+    <w:tmpl w:val="3BE4FFE8"/>
     <w:lvl w:ilvl="0">
       <w:start w:val="1"/>
       <w:numFmt w:val="decimal"/>
@@ -8109,10 +9233,10 @@
         <w:ind w:left="720" w:hanging="360"/>
       </w:pPr>
     </w:lvl>
-    <w:lvl w:ilvl="1" w:tentative="1">
+    <w:lvl w:ilvl="1">
       <w:start w:val="1"/>
-      <w:numFmt w:val="decimal"/>
-      <w:lvlText w:val="%2."/>
+      <w:numFmt w:val="bullet"/>
+      <w:lvlText w:val="-"/>
       <w:lvlJc w:val="left"/>
       <w:pPr>
         <w:tabs>
@@ -8120,6 +9244,9 @@
         </w:tabs>
         <w:ind w:left="1440" w:hanging="360"/>
       </w:pPr>
+      <w:rPr>
+        <w:rFonts w:ascii="Calibri" w:eastAsiaTheme="minorHAnsi" w:hAnsi="Calibri" w:cs="Consolas" w:hint="default"/>
+      </w:rPr>
     </w:lvl>
     <w:lvl w:ilvl="2" w:tentative="1">
       <w:start w:val="1"/>
@@ -8991,7 +10118,7 @@
 </file>
 
 <file path=customXml/itemProps1.xml><?xml version="1.0" encoding="utf-8"?>
-<ds:datastoreItem xmlns:ds="http://schemas.openxmlformats.org/officeDocument/2006/customXml" ds:itemID="{7C778C21-D035-4BF3-B109-C84723611C32}">
+<ds:datastoreItem xmlns:ds="http://schemas.openxmlformats.org/officeDocument/2006/customXml" ds:itemID="{F3CCD5ED-C613-49D3-A506-3B87096FAE67}">
   <ds:schemaRefs>
     <ds:schemaRef ds:uri="http://schemas.openxmlformats.org/officeDocument/2006/bibliography"/>
   </ds:schemaRefs>

</xml_diff>